<commit_message>
Add more verbosity and update docs
</commit_message>
<xml_diff>
--- a/doc/test.docx
+++ b/doc/test.docx
@@ -2,6 +2,145 @@
 <file path=word/document.xml><?xml version="1.0" encoding="utf-8"?>
 <w:document xmlns:wpc="http://schemas.microsoft.com/office/word/2010/wordprocessingCanvas" xmlns:mo="http://schemas.microsoft.com/office/mac/office/2008/main" xmlns:mc="http://schemas.openxmlformats.org/markup-compatibility/2006" xmlns:mv="urn:schemas-microsoft-com:mac:vml" xmlns:o="urn:schemas-microsoft-com:office:office" xmlns:r="http://schemas.openxmlformats.org/officeDocument/2006/relationships" xmlns:m="http://schemas.openxmlformats.org/officeDocument/2006/math" xmlns:v="urn:schemas-microsoft-com:vml" xmlns:wp14="http://schemas.microsoft.com/office/word/2010/wordprocessingDrawing" xmlns:wp="http://schemas.openxmlformats.org/drawingml/2006/wordprocessingDrawing" xmlns:w10="urn:schemas-microsoft-com:office:word" xmlns:w="http://schemas.openxmlformats.org/wordprocessingml/2006/main" xmlns:w14="http://schemas.microsoft.com/office/word/2010/wordml" xmlns:wpg="http://schemas.microsoft.com/office/word/2010/wordprocessingGroup" xmlns:wpi="http://schemas.microsoft.com/office/word/2010/wordprocessingInk" xmlns:wne="http://schemas.microsoft.com/office/word/2006/wordml" xmlns:wps="http://schemas.microsoft.com/office/word/2010/wordprocessingShape" mc:Ignorable="w14 wp14">
   <w:body>
+    <w:tbl>
+      <w:tblPr>
+        <w:tblW w:type="auto" w:w="0"/>
+        <w:tblLook w:firstColumn="1" w:firstRow="1" w:lastColumn="0" w:lastRow="0" w:noHBand="0" w:noVBand="1" w:val="04A0"/>
+      </w:tblPr>
+      <w:tblGrid>
+        <w:gridCol w:w="2880"/>
+        <w:gridCol w:w="2880"/>
+        <w:gridCol w:w="2880"/>
+      </w:tblGrid>
+      <w:tr>
+        <w:tc>
+          <w:tcPr>
+            <w:tcW w:type="dxa" w:w="2880"/>
+          </w:tcPr>
+          <w:p>
+            <w:r>
+              <w:t>Subject Name</w:t>
+            </w:r>
+          </w:p>
+        </w:tc>
+        <w:tc>
+          <w:tcPr>
+            <w:tcW w:type="dxa" w:w="2880"/>
+          </w:tcPr>
+          <w:p>
+            <w:r>
+              <w:t>Column 1</w:t>
+            </w:r>
+          </w:p>
+        </w:tc>
+        <w:tc>
+          <w:tcPr>
+            <w:tcW w:type="dxa" w:w="2880"/>
+          </w:tcPr>
+          <w:p>
+            <w:r>
+              <w:t>Column 2</w:t>
+            </w:r>
+          </w:p>
+        </w:tc>
+      </w:tr>
+      <w:tr>
+        <w:tc>
+          <w:tcPr>
+            <w:tcW w:type="dxa" w:w="2880"/>
+          </w:tcPr>
+          <w:p>
+            <w:r>
+              <w:t>a</w:t>
+            </w:r>
+          </w:p>
+        </w:tc>
+        <w:tc>
+          <w:tcPr>
+            <w:tcW w:type="dxa" w:w="2880"/>
+          </w:tcPr>
+          <w:p>
+            <w:r>
+              <w:t>1.0</w:t>
+            </w:r>
+          </w:p>
+        </w:tc>
+        <w:tc>
+          <w:tcPr>
+            <w:tcW w:type="dxa" w:w="2880"/>
+          </w:tcPr>
+          <w:p>
+            <w:r>
+              <w:t>A</w:t>
+            </w:r>
+          </w:p>
+        </w:tc>
+      </w:tr>
+      <w:tr>
+        <w:tc>
+          <w:tcPr>
+            <w:tcW w:type="dxa" w:w="2880"/>
+          </w:tcPr>
+          <w:p>
+            <w:r>
+              <w:t>b</w:t>
+            </w:r>
+          </w:p>
+        </w:tc>
+        <w:tc>
+          <w:tcPr>
+            <w:tcW w:type="dxa" w:w="2880"/>
+          </w:tcPr>
+          <w:p>
+            <w:r>
+              <w:t>2.0</w:t>
+            </w:r>
+          </w:p>
+        </w:tc>
+        <w:tc>
+          <w:tcPr>
+            <w:tcW w:type="dxa" w:w="2880"/>
+          </w:tcPr>
+          <w:p>
+            <w:r>
+              <w:t>B</w:t>
+            </w:r>
+          </w:p>
+        </w:tc>
+      </w:tr>
+      <w:tr>
+        <w:tc>
+          <w:tcPr>
+            <w:tcW w:type="dxa" w:w="2880"/>
+          </w:tcPr>
+          <w:p>
+            <w:r>
+              <w:t>c</w:t>
+            </w:r>
+          </w:p>
+        </w:tc>
+        <w:tc>
+          <w:tcPr>
+            <w:tcW w:type="dxa" w:w="2880"/>
+          </w:tcPr>
+          <w:p>
+            <w:r>
+              <w:t>3.0</w:t>
+            </w:r>
+          </w:p>
+        </w:tc>
+        <w:tc>
+          <w:tcPr>
+            <w:tcW w:type="dxa" w:w="2880"/>
+          </w:tcPr>
+          <w:p>
+            <w:r>
+              <w:t>C</w:t>
+            </w:r>
+          </w:p>
+        </w:tc>
+      </w:tr>
+    </w:tbl>
     <w:tbl>
       <w:tblPr>
         <w:tblW w:type="auto" w:w="0"/>

</xml_diff>

<commit_message>
Docs updated, also better caching with pipeline and variable n jobs
</commit_message>
<xml_diff>
--- a/doc/test.docx
+++ b/doc/test.docx
@@ -2,6 +2,145 @@
 <file path=word/document.xml><?xml version="1.0" encoding="utf-8"?>
 <w:document xmlns:wpc="http://schemas.microsoft.com/office/word/2010/wordprocessingCanvas" xmlns:mo="http://schemas.microsoft.com/office/mac/office/2008/main" xmlns:mc="http://schemas.openxmlformats.org/markup-compatibility/2006" xmlns:mv="urn:schemas-microsoft-com:mac:vml" xmlns:o="urn:schemas-microsoft-com:office:office" xmlns:r="http://schemas.openxmlformats.org/officeDocument/2006/relationships" xmlns:m="http://schemas.openxmlformats.org/officeDocument/2006/math" xmlns:v="urn:schemas-microsoft-com:vml" xmlns:wp14="http://schemas.microsoft.com/office/word/2010/wordprocessingDrawing" xmlns:wp="http://schemas.openxmlformats.org/drawingml/2006/wordprocessingDrawing" xmlns:w10="urn:schemas-microsoft-com:office:word" xmlns:w="http://schemas.openxmlformats.org/wordprocessingml/2006/main" xmlns:w14="http://schemas.microsoft.com/office/word/2010/wordml" xmlns:wpg="http://schemas.microsoft.com/office/word/2010/wordprocessingGroup" xmlns:wpi="http://schemas.microsoft.com/office/word/2010/wordprocessingInk" xmlns:wne="http://schemas.microsoft.com/office/word/2006/wordml" xmlns:wps="http://schemas.microsoft.com/office/word/2010/wordprocessingShape" mc:Ignorable="w14 wp14">
   <w:body>
+    <w:tbl>
+      <w:tblPr>
+        <w:tblW w:type="auto" w:w="0"/>
+        <w:tblLook w:firstColumn="1" w:firstRow="1" w:lastColumn="0" w:lastRow="0" w:noHBand="0" w:noVBand="1" w:val="04A0"/>
+      </w:tblPr>
+      <w:tblGrid>
+        <w:gridCol w:w="2880"/>
+        <w:gridCol w:w="2880"/>
+        <w:gridCol w:w="2880"/>
+      </w:tblGrid>
+      <w:tr>
+        <w:tc>
+          <w:tcPr>
+            <w:tcW w:type="dxa" w:w="2880"/>
+          </w:tcPr>
+          <w:p>
+            <w:r>
+              <w:t>Subject Name</w:t>
+            </w:r>
+          </w:p>
+        </w:tc>
+        <w:tc>
+          <w:tcPr>
+            <w:tcW w:type="dxa" w:w="2880"/>
+          </w:tcPr>
+          <w:p>
+            <w:r>
+              <w:t>Column 1</w:t>
+            </w:r>
+          </w:p>
+        </w:tc>
+        <w:tc>
+          <w:tcPr>
+            <w:tcW w:type="dxa" w:w="2880"/>
+          </w:tcPr>
+          <w:p>
+            <w:r>
+              <w:t>Column 2</w:t>
+            </w:r>
+          </w:p>
+        </w:tc>
+      </w:tr>
+      <w:tr>
+        <w:tc>
+          <w:tcPr>
+            <w:tcW w:type="dxa" w:w="2880"/>
+          </w:tcPr>
+          <w:p>
+            <w:r>
+              <w:t>a</w:t>
+            </w:r>
+          </w:p>
+        </w:tc>
+        <w:tc>
+          <w:tcPr>
+            <w:tcW w:type="dxa" w:w="2880"/>
+          </w:tcPr>
+          <w:p>
+            <w:r>
+              <w:t>1.0</w:t>
+            </w:r>
+          </w:p>
+        </w:tc>
+        <w:tc>
+          <w:tcPr>
+            <w:tcW w:type="dxa" w:w="2880"/>
+          </w:tcPr>
+          <w:p>
+            <w:r>
+              <w:t>A</w:t>
+            </w:r>
+          </w:p>
+        </w:tc>
+      </w:tr>
+      <w:tr>
+        <w:tc>
+          <w:tcPr>
+            <w:tcW w:type="dxa" w:w="2880"/>
+          </w:tcPr>
+          <w:p>
+            <w:r>
+              <w:t>b</w:t>
+            </w:r>
+          </w:p>
+        </w:tc>
+        <w:tc>
+          <w:tcPr>
+            <w:tcW w:type="dxa" w:w="2880"/>
+          </w:tcPr>
+          <w:p>
+            <w:r>
+              <w:t>2.0</w:t>
+            </w:r>
+          </w:p>
+        </w:tc>
+        <w:tc>
+          <w:tcPr>
+            <w:tcW w:type="dxa" w:w="2880"/>
+          </w:tcPr>
+          <w:p>
+            <w:r>
+              <w:t>B</w:t>
+            </w:r>
+          </w:p>
+        </w:tc>
+      </w:tr>
+      <w:tr>
+        <w:tc>
+          <w:tcPr>
+            <w:tcW w:type="dxa" w:w="2880"/>
+          </w:tcPr>
+          <w:p>
+            <w:r>
+              <w:t>c</w:t>
+            </w:r>
+          </w:p>
+        </w:tc>
+        <w:tc>
+          <w:tcPr>
+            <w:tcW w:type="dxa" w:w="2880"/>
+          </w:tcPr>
+          <w:p>
+            <w:r>
+              <w:t>3.0</w:t>
+            </w:r>
+          </w:p>
+        </w:tc>
+        <w:tc>
+          <w:tcPr>
+            <w:tcW w:type="dxa" w:w="2880"/>
+          </w:tcPr>
+          <w:p>
+            <w:r>
+              <w:t>C</w:t>
+            </w:r>
+          </w:p>
+        </w:tc>
+      </w:tr>
+    </w:tbl>
     <w:tbl>
       <w:tblPr>
         <w:tblW w:type="auto" w:w="0"/>

</xml_diff>

<commit_message>
Update with sampler first pass, and other minor tweaks
</commit_message>
<xml_diff>
--- a/doc/test.docx
+++ b/doc/test.docx
@@ -2,6 +2,284 @@
 <file path=word/document.xml><?xml version="1.0" encoding="utf-8"?>
 <w:document xmlns:wpc="http://schemas.microsoft.com/office/word/2010/wordprocessingCanvas" xmlns:mo="http://schemas.microsoft.com/office/mac/office/2008/main" xmlns:mc="http://schemas.openxmlformats.org/markup-compatibility/2006" xmlns:mv="urn:schemas-microsoft-com:mac:vml" xmlns:o="urn:schemas-microsoft-com:office:office" xmlns:r="http://schemas.openxmlformats.org/officeDocument/2006/relationships" xmlns:m="http://schemas.openxmlformats.org/officeDocument/2006/math" xmlns:v="urn:schemas-microsoft-com:vml" xmlns:wp14="http://schemas.microsoft.com/office/word/2010/wordprocessingDrawing" xmlns:wp="http://schemas.openxmlformats.org/drawingml/2006/wordprocessingDrawing" xmlns:w10="urn:schemas-microsoft-com:office:word" xmlns:w="http://schemas.openxmlformats.org/wordprocessingml/2006/main" xmlns:w14="http://schemas.microsoft.com/office/word/2010/wordml" xmlns:wpg="http://schemas.microsoft.com/office/word/2010/wordprocessingGroup" xmlns:wpi="http://schemas.microsoft.com/office/word/2010/wordprocessingInk" xmlns:wne="http://schemas.microsoft.com/office/word/2006/wordml" xmlns:wps="http://schemas.microsoft.com/office/word/2010/wordprocessingShape" mc:Ignorable="w14 wp14">
   <w:body>
+    <w:tbl>
+      <w:tblPr>
+        <w:tblW w:type="auto" w:w="0"/>
+        <w:tblLook w:firstColumn="1" w:firstRow="1" w:lastColumn="0" w:lastRow="0" w:noHBand="0" w:noVBand="1" w:val="04A0"/>
+      </w:tblPr>
+      <w:tblGrid>
+        <w:gridCol w:w="2880"/>
+        <w:gridCol w:w="2880"/>
+        <w:gridCol w:w="2880"/>
+      </w:tblGrid>
+      <w:tr>
+        <w:tc>
+          <w:tcPr>
+            <w:tcW w:type="dxa" w:w="2880"/>
+          </w:tcPr>
+          <w:p>
+            <w:r>
+              <w:t>Subject Name</w:t>
+            </w:r>
+          </w:p>
+        </w:tc>
+        <w:tc>
+          <w:tcPr>
+            <w:tcW w:type="dxa" w:w="2880"/>
+          </w:tcPr>
+          <w:p>
+            <w:r>
+              <w:t>Column 1</w:t>
+            </w:r>
+          </w:p>
+        </w:tc>
+        <w:tc>
+          <w:tcPr>
+            <w:tcW w:type="dxa" w:w="2880"/>
+          </w:tcPr>
+          <w:p>
+            <w:r>
+              <w:t>Column 2</w:t>
+            </w:r>
+          </w:p>
+        </w:tc>
+      </w:tr>
+      <w:tr>
+        <w:tc>
+          <w:tcPr>
+            <w:tcW w:type="dxa" w:w="2880"/>
+          </w:tcPr>
+          <w:p>
+            <w:r>
+              <w:t>a</w:t>
+            </w:r>
+          </w:p>
+        </w:tc>
+        <w:tc>
+          <w:tcPr>
+            <w:tcW w:type="dxa" w:w="2880"/>
+          </w:tcPr>
+          <w:p>
+            <w:r>
+              <w:t>1.0</w:t>
+            </w:r>
+          </w:p>
+        </w:tc>
+        <w:tc>
+          <w:tcPr>
+            <w:tcW w:type="dxa" w:w="2880"/>
+          </w:tcPr>
+          <w:p>
+            <w:r>
+              <w:t>A</w:t>
+            </w:r>
+          </w:p>
+        </w:tc>
+      </w:tr>
+      <w:tr>
+        <w:tc>
+          <w:tcPr>
+            <w:tcW w:type="dxa" w:w="2880"/>
+          </w:tcPr>
+          <w:p>
+            <w:r>
+              <w:t>b</w:t>
+            </w:r>
+          </w:p>
+        </w:tc>
+        <w:tc>
+          <w:tcPr>
+            <w:tcW w:type="dxa" w:w="2880"/>
+          </w:tcPr>
+          <w:p>
+            <w:r>
+              <w:t>2.0</w:t>
+            </w:r>
+          </w:p>
+        </w:tc>
+        <w:tc>
+          <w:tcPr>
+            <w:tcW w:type="dxa" w:w="2880"/>
+          </w:tcPr>
+          <w:p>
+            <w:r>
+              <w:t>B</w:t>
+            </w:r>
+          </w:p>
+        </w:tc>
+      </w:tr>
+      <w:tr>
+        <w:tc>
+          <w:tcPr>
+            <w:tcW w:type="dxa" w:w="2880"/>
+          </w:tcPr>
+          <w:p>
+            <w:r>
+              <w:t>c</w:t>
+            </w:r>
+          </w:p>
+        </w:tc>
+        <w:tc>
+          <w:tcPr>
+            <w:tcW w:type="dxa" w:w="2880"/>
+          </w:tcPr>
+          <w:p>
+            <w:r>
+              <w:t>3.0</w:t>
+            </w:r>
+          </w:p>
+        </w:tc>
+        <w:tc>
+          <w:tcPr>
+            <w:tcW w:type="dxa" w:w="2880"/>
+          </w:tcPr>
+          <w:p>
+            <w:r>
+              <w:t>C</w:t>
+            </w:r>
+          </w:p>
+        </w:tc>
+      </w:tr>
+    </w:tbl>
+    <w:tbl>
+      <w:tblPr>
+        <w:tblW w:type="auto" w:w="0"/>
+        <w:tblLook w:firstColumn="1" w:firstRow="1" w:lastColumn="0" w:lastRow="0" w:noHBand="0" w:noVBand="1" w:val="04A0"/>
+      </w:tblPr>
+      <w:tblGrid>
+        <w:gridCol w:w="2880"/>
+        <w:gridCol w:w="2880"/>
+        <w:gridCol w:w="2880"/>
+      </w:tblGrid>
+      <w:tr>
+        <w:tc>
+          <w:tcPr>
+            <w:tcW w:type="dxa" w:w="2880"/>
+          </w:tcPr>
+          <w:p>
+            <w:r>
+              <w:t>Subject Name</w:t>
+            </w:r>
+          </w:p>
+        </w:tc>
+        <w:tc>
+          <w:tcPr>
+            <w:tcW w:type="dxa" w:w="2880"/>
+          </w:tcPr>
+          <w:p>
+            <w:r>
+              <w:t>Column 1</w:t>
+            </w:r>
+          </w:p>
+        </w:tc>
+        <w:tc>
+          <w:tcPr>
+            <w:tcW w:type="dxa" w:w="2880"/>
+          </w:tcPr>
+          <w:p>
+            <w:r>
+              <w:t>Column 2</w:t>
+            </w:r>
+          </w:p>
+        </w:tc>
+      </w:tr>
+      <w:tr>
+        <w:tc>
+          <w:tcPr>
+            <w:tcW w:type="dxa" w:w="2880"/>
+          </w:tcPr>
+          <w:p>
+            <w:r>
+              <w:t>a</w:t>
+            </w:r>
+          </w:p>
+        </w:tc>
+        <w:tc>
+          <w:tcPr>
+            <w:tcW w:type="dxa" w:w="2880"/>
+          </w:tcPr>
+          <w:p>
+            <w:r>
+              <w:t>1.0</w:t>
+            </w:r>
+          </w:p>
+        </w:tc>
+        <w:tc>
+          <w:tcPr>
+            <w:tcW w:type="dxa" w:w="2880"/>
+          </w:tcPr>
+          <w:p>
+            <w:r>
+              <w:t>A</w:t>
+            </w:r>
+          </w:p>
+        </w:tc>
+      </w:tr>
+      <w:tr>
+        <w:tc>
+          <w:tcPr>
+            <w:tcW w:type="dxa" w:w="2880"/>
+          </w:tcPr>
+          <w:p>
+            <w:r>
+              <w:t>b</w:t>
+            </w:r>
+          </w:p>
+        </w:tc>
+        <w:tc>
+          <w:tcPr>
+            <w:tcW w:type="dxa" w:w="2880"/>
+          </w:tcPr>
+          <w:p>
+            <w:r>
+              <w:t>2.0</w:t>
+            </w:r>
+          </w:p>
+        </w:tc>
+        <w:tc>
+          <w:tcPr>
+            <w:tcW w:type="dxa" w:w="2880"/>
+          </w:tcPr>
+          <w:p>
+            <w:r>
+              <w:t>B</w:t>
+            </w:r>
+          </w:p>
+        </w:tc>
+      </w:tr>
+      <w:tr>
+        <w:tc>
+          <w:tcPr>
+            <w:tcW w:type="dxa" w:w="2880"/>
+          </w:tcPr>
+          <w:p>
+            <w:r>
+              <w:t>c</w:t>
+            </w:r>
+          </w:p>
+        </w:tc>
+        <w:tc>
+          <w:tcPr>
+            <w:tcW w:type="dxa" w:w="2880"/>
+          </w:tcPr>
+          <w:p>
+            <w:r>
+              <w:t>3.0</w:t>
+            </w:r>
+          </w:p>
+        </w:tc>
+        <w:tc>
+          <w:tcPr>
+            <w:tcW w:type="dxa" w:w="2880"/>
+          </w:tcPr>
+          <w:p>
+            <w:r>
+              <w:t>C</w:t>
+            </w:r>
+          </w:p>
+        </w:tc>
+      </w:tr>
+    </w:tbl>
     <w:tbl>
       <w:tblPr>
         <w:tblW w:type="auto" w:w="0"/>

</xml_diff>